<commit_message>
Adding information to the word files
</commit_message>
<xml_diff>
--- a/Algoritmo del procedimiento.docx
+++ b/Algoritmo del procedimiento.docx
@@ -3,9 +3,247 @@
 <w:document xmlns:wpc="http://schemas.microsoft.com/office/word/2010/wordprocessingCanvas" xmlns:cx="http://schemas.microsoft.com/office/drawing/2014/chartex" xmlns:cx1="http://schemas.microsoft.com/office/drawing/2015/9/8/chartex" xmlns:cx2="http://schemas.microsoft.com/office/drawing/2015/10/21/chartex" xmlns:cx3="http://schemas.microsoft.com/office/drawing/2016/5/9/chartex" xmlns:cx4="http://schemas.microsoft.com/office/drawing/2016/5/10/chartex" xmlns:cx5="http://schemas.microsoft.com/office/drawing/2016/5/11/chartex" xmlns:cx6="http://schemas.microsoft.com/office/drawing/2016/5/12/chartex" xmlns:cx7="http://schemas.microsoft.com/office/drawing/2016/5/13/chartex" xmlns:cx8="http://schemas.microsoft.com/office/drawing/2016/5/14/chartex" xmlns:mc="http://schemas.openxmlformats.org/markup-compatibility/2006" xmlns:aink="http://schemas.microsoft.com/office/drawing/2016/ink" xmlns:am3d="http://schemas.microsoft.com/office/drawing/2017/model3d" xmlns:o="urn:schemas-microsoft-com:office:office" xmlns:oel="http://schemas.microsoft.com/office/2019/extlst" xmlns:r="http://schemas.openxmlformats.org/officeDocument/2006/relationships" xmlns:m="http://schemas.openxmlformats.org/officeDocument/2006/math" xmlns:v="urn:schemas-microsoft-com:vml" xmlns:wp14="http://schemas.microsoft.com/office/word/2010/wordprocessingDrawing" xmlns:wp="http://schemas.openxmlformats.org/drawingml/2006/wordprocessingDrawing" xmlns:w10="urn:schemas-microsoft-com:office:word" xmlns:w="http://schemas.openxmlformats.org/wordprocessingml/2006/main" xmlns:w14="http://schemas.microsoft.com/office/word/2010/wordml" xmlns:w15="http://schemas.microsoft.com/office/word/2012/wordml" xmlns:w16cex="http://schemas.microsoft.com/office/word/2018/wordml/cex" xmlns:w16cid="http://schemas.microsoft.com/office/word/2016/wordml/cid" xmlns:w16="http://schemas.microsoft.com/office/word/2018/wordml" xmlns:w16sdtdh="http://schemas.microsoft.com/office/word/2020/wordml/sdtdatahash" xmlns:w16se="http://schemas.microsoft.com/office/word/2015/wordml/symex" xmlns:wpg="http://schemas.microsoft.com/office/word/2010/wordprocessingGroup" xmlns:wpi="http://schemas.microsoft.com/office/word/2010/wordprocessingInk" xmlns:wne="http://schemas.microsoft.com/office/word/2006/wordml" xmlns:wps="http://schemas.microsoft.com/office/word/2010/wordprocessingShape" mc:Ignorable="w14 w15 w16se w16cid w16 w16cex w16sdtdh wp14">
   <w:body>
     <w:p>
-      <w:r>
-        <w:t xml:space="preserve">Algoritmo del procedimiento </w:t>
-      </w:r>
+      <w:proofErr w:type="spellStart"/>
+      <w:r>
+        <w:t>Algoritmo</w:t>
+      </w:r>
+      <w:proofErr w:type="spellEnd"/>
+      <w:r>
+        <w:t xml:space="preserve"> del </w:t>
+      </w:r>
+      <w:proofErr w:type="spellStart"/>
+      <w:r>
+        <w:t>procedimiento</w:t>
+      </w:r>
+      <w:proofErr w:type="spellEnd"/>
+      <w:r>
+        <w:t xml:space="preserve"> </w:t>
+      </w:r>
+    </w:p>
+    <w:p>
+      <w:proofErr w:type="spellStart"/>
+      <w:r>
+        <w:t>Ingresar</w:t>
+      </w:r>
+      <w:proofErr w:type="spellEnd"/>
+      <w:r>
+        <w:t xml:space="preserve"> </w:t>
+      </w:r>
+      <w:proofErr w:type="spellStart"/>
+      <w:r>
+        <w:t>nombre</w:t>
+      </w:r>
+      <w:proofErr w:type="spellEnd"/>
+    </w:p>
+    <w:p>
+      <w:pPr>
+        <w:rPr>
+          <w:lang w:val="es-GT"/>
+        </w:rPr>
+      </w:pPr>
+      <w:r>
+        <w:rPr>
+          <w:lang w:val="es-GT"/>
+        </w:rPr>
+        <w:t xml:space="preserve">Verificar que el nombre </w:t>
+      </w:r>
+      <w:r>
+        <w:rPr>
+          <w:lang w:val="es-GT"/>
+        </w:rPr>
+        <w:t xml:space="preserve">no sea RESET sino </w:t>
+      </w:r>
+      <w:r>
+        <w:rPr>
+          <w:lang w:val="es-GT"/>
+        </w:rPr>
+        <w:t>culminar programa</w:t>
+      </w:r>
+    </w:p>
+    <w:p>
+      <w:pPr>
+        <w:rPr>
+          <w:lang w:val="es-GT"/>
+        </w:rPr>
+      </w:pPr>
+      <w:r>
+        <w:rPr>
+          <w:lang w:val="es-GT"/>
+        </w:rPr>
+        <w:t xml:space="preserve">Ingresar edad </w:t>
+      </w:r>
+    </w:p>
+    <w:p>
+      <w:pPr>
+        <w:rPr>
+          <w:lang w:val="es-GT"/>
+        </w:rPr>
+      </w:pPr>
+      <w:r>
+        <w:rPr>
+          <w:lang w:val="es-GT"/>
+        </w:rPr>
+        <w:t>Si edad menor a 18 se terminara el programa</w:t>
+      </w:r>
+    </w:p>
+    <w:p>
+      <w:pPr>
+        <w:rPr>
+          <w:lang w:val="es-GT"/>
+        </w:rPr>
+      </w:pPr>
+      <w:r>
+        <w:rPr>
+          <w:lang w:val="es-GT"/>
+        </w:rPr>
+        <w:t xml:space="preserve">Si edad es mayor a 18 se </w:t>
+      </w:r>
+      <w:proofErr w:type="gramStart"/>
+      <w:r>
+        <w:rPr>
+          <w:lang w:val="es-GT"/>
+        </w:rPr>
+        <w:t>continuara</w:t>
+      </w:r>
+      <w:proofErr w:type="gramEnd"/>
+      <w:r>
+        <w:rPr>
+          <w:lang w:val="es-GT"/>
+        </w:rPr>
+        <w:t xml:space="preserve"> ejecutando</w:t>
+      </w:r>
+    </w:p>
+    <w:p>
+      <w:pPr>
+        <w:rPr>
+          <w:lang w:val="es-GT"/>
+        </w:rPr>
+      </w:pPr>
+      <w:r>
+        <w:rPr>
+          <w:lang w:val="es-GT"/>
+        </w:rPr>
+        <w:t xml:space="preserve">Si edad esta entre 18 y </w:t>
+      </w:r>
+      <w:proofErr w:type="gramStart"/>
+      <w:r>
+        <w:rPr>
+          <w:lang w:val="es-GT"/>
+        </w:rPr>
+        <w:t>24  se</w:t>
+      </w:r>
+      <w:proofErr w:type="gramEnd"/>
+      <w:r>
+        <w:rPr>
+          <w:lang w:val="es-GT"/>
+        </w:rPr>
+        <w:t xml:space="preserve"> generara un recargo </w:t>
+      </w:r>
+    </w:p>
+    <w:p>
+      <w:pPr>
+        <w:rPr>
+          <w:lang w:val="es-GT"/>
+        </w:rPr>
+      </w:pPr>
+      <w:r>
+        <w:rPr>
+          <w:lang w:val="es-GT"/>
+        </w:rPr>
+        <w:t xml:space="preserve">Si edad este entre </w:t>
+      </w:r>
+      <w:r>
+        <w:rPr>
+          <w:lang w:val="es-GT"/>
+        </w:rPr>
+        <w:t>25 a 49 se generara un recargo mayor al anterior</w:t>
+      </w:r>
+    </w:p>
+    <w:p>
+      <w:pPr>
+        <w:rPr>
+          <w:lang w:val="es-GT"/>
+        </w:rPr>
+      </w:pPr>
+      <w:r>
+        <w:rPr>
+          <w:lang w:val="es-GT"/>
+        </w:rPr>
+        <w:t xml:space="preserve">Si edad es mayor o igual a 50 se </w:t>
+      </w:r>
+      <w:proofErr w:type="gramStart"/>
+      <w:r>
+        <w:rPr>
+          <w:lang w:val="es-GT"/>
+        </w:rPr>
+        <w:t>generara</w:t>
+      </w:r>
+      <w:proofErr w:type="gramEnd"/>
+      <w:r>
+        <w:rPr>
+          <w:lang w:val="es-GT"/>
+        </w:rPr>
+        <w:t xml:space="preserve"> un recargo aun mayor a los anteri</w:t>
+      </w:r>
+      <w:r>
+        <w:rPr>
+          <w:lang w:val="es-GT"/>
+        </w:rPr>
+        <w:t>ores</w:t>
+      </w:r>
+    </w:p>
+    <w:p>
+      <w:pPr>
+        <w:rPr>
+          <w:lang w:val="es-GT"/>
+        </w:rPr>
+      </w:pPr>
+      <w:r>
+        <w:rPr>
+          <w:lang w:val="es-GT"/>
+        </w:rPr>
+        <w:t>Evaluar si tiene esposa</w:t>
+      </w:r>
+    </w:p>
+    <w:p>
+      <w:pPr>
+        <w:rPr>
+          <w:lang w:val="es-GT"/>
+        </w:rPr>
+      </w:pPr>
+      <w:r>
+        <w:rPr>
+          <w:lang w:val="es-GT"/>
+        </w:rPr>
+        <w:t xml:space="preserve">Si tiene esposa se </w:t>
+      </w:r>
+      <w:proofErr w:type="gramStart"/>
+      <w:r>
+        <w:rPr>
+          <w:lang w:val="es-GT"/>
+        </w:rPr>
+        <w:t>generara</w:t>
+      </w:r>
+      <w:proofErr w:type="gramEnd"/>
+      <w:r>
+        <w:rPr>
+          <w:lang w:val="es-GT"/>
+        </w:rPr>
+        <w:t xml:space="preserve"> el programa similar a</w:t>
+      </w:r>
+      <w:r>
+        <w:rPr>
+          <w:lang w:val="es-GT"/>
+        </w:rPr>
+        <w:t>l anterior procedimiento</w:t>
+      </w:r>
+    </w:p>
+    <w:p>
+      <w:pPr>
+        <w:rPr>
+          <w:lang w:val="es-GT"/>
+        </w:rPr>
+      </w:pPr>
     </w:p>
     <w:sectPr>
       <w:pgSz w:w="12240" w:h="15840"/>

</xml_diff>

<commit_message>
Improving previews word documents
</commit_message>
<xml_diff>
--- a/Algoritmo del procedimiento.docx
+++ b/Algoritmo del procedimiento.docx
@@ -3,247 +3,574 @@
 <w:document xmlns:wpc="http://schemas.microsoft.com/office/word/2010/wordprocessingCanvas" xmlns:cx="http://schemas.microsoft.com/office/drawing/2014/chartex" xmlns:cx1="http://schemas.microsoft.com/office/drawing/2015/9/8/chartex" xmlns:cx2="http://schemas.microsoft.com/office/drawing/2015/10/21/chartex" xmlns:cx3="http://schemas.microsoft.com/office/drawing/2016/5/9/chartex" xmlns:cx4="http://schemas.microsoft.com/office/drawing/2016/5/10/chartex" xmlns:cx5="http://schemas.microsoft.com/office/drawing/2016/5/11/chartex" xmlns:cx6="http://schemas.microsoft.com/office/drawing/2016/5/12/chartex" xmlns:cx7="http://schemas.microsoft.com/office/drawing/2016/5/13/chartex" xmlns:cx8="http://schemas.microsoft.com/office/drawing/2016/5/14/chartex" xmlns:mc="http://schemas.openxmlformats.org/markup-compatibility/2006" xmlns:aink="http://schemas.microsoft.com/office/drawing/2016/ink" xmlns:am3d="http://schemas.microsoft.com/office/drawing/2017/model3d" xmlns:o="urn:schemas-microsoft-com:office:office" xmlns:oel="http://schemas.microsoft.com/office/2019/extlst" xmlns:r="http://schemas.openxmlformats.org/officeDocument/2006/relationships" xmlns:m="http://schemas.openxmlformats.org/officeDocument/2006/math" xmlns:v="urn:schemas-microsoft-com:vml" xmlns:wp14="http://schemas.microsoft.com/office/word/2010/wordprocessingDrawing" xmlns:wp="http://schemas.openxmlformats.org/drawingml/2006/wordprocessingDrawing" xmlns:w10="urn:schemas-microsoft-com:office:word" xmlns:w="http://schemas.openxmlformats.org/wordprocessingml/2006/main" xmlns:w14="http://schemas.microsoft.com/office/word/2010/wordml" xmlns:w15="http://schemas.microsoft.com/office/word/2012/wordml" xmlns:w16cex="http://schemas.microsoft.com/office/word/2018/wordml/cex" xmlns:w16cid="http://schemas.microsoft.com/office/word/2016/wordml/cid" xmlns:w16="http://schemas.microsoft.com/office/word/2018/wordml" xmlns:w16sdtdh="http://schemas.microsoft.com/office/word/2020/wordml/sdtdatahash" xmlns:w16se="http://schemas.microsoft.com/office/word/2015/wordml/symex" xmlns:wpg="http://schemas.microsoft.com/office/word/2010/wordprocessingGroup" xmlns:wpi="http://schemas.microsoft.com/office/word/2010/wordprocessingInk" xmlns:wne="http://schemas.microsoft.com/office/word/2006/wordml" xmlns:wps="http://schemas.microsoft.com/office/word/2010/wordprocessingShape" mc:Ignorable="w14 w15 w16se w16cid w16 w16cex w16sdtdh wp14">
   <w:body>
     <w:p>
+      <w:pPr>
+        <w:rPr>
+          <w:sz w:val="56"/>
+          <w:szCs w:val="56"/>
+          <w:lang w:val="es-GT"/>
+        </w:rPr>
+      </w:pPr>
+      <w:r>
+        <w:rPr>
+          <w:sz w:val="56"/>
+          <w:szCs w:val="56"/>
+          <w:lang w:val="es-GT"/>
+        </w:rPr>
+        <w:t xml:space="preserve">Algoritmo del procedimiento </w:t>
+      </w:r>
+    </w:p>
+    <w:p>
+      <w:pPr>
+        <w:rPr>
+          <w:lang w:val="es-GT"/>
+        </w:rPr>
+      </w:pPr>
+      <w:r>
+        <w:rPr>
+          <w:lang w:val="es-GT"/>
+        </w:rPr>
+        <w:t xml:space="preserve">Tomando en cuenta que la base es 2000 </w:t>
+      </w:r>
+    </w:p>
+    <w:p>
+      <w:pPr>
+        <w:rPr>
+          <w:lang w:val="es-GT"/>
+        </w:rPr>
+      </w:pPr>
+      <w:r>
+        <w:rPr>
+          <w:lang w:val="es-GT"/>
+        </w:rPr>
+        <w:t xml:space="preserve">Tomando en cuenta que </w:t>
+      </w:r>
+      <w:r>
+        <w:rPr>
+          <w:lang w:val="es-GT"/>
+        </w:rPr>
+        <w:t xml:space="preserve">la persona sabe </w:t>
+      </w:r>
+      <w:r>
+        <w:rPr>
+          <w:lang w:val="es-GT"/>
+        </w:rPr>
+        <w:t>cómo</w:t>
+      </w:r>
+      <w:r>
+        <w:rPr>
+          <w:lang w:val="es-GT"/>
+        </w:rPr>
+        <w:t xml:space="preserve"> usar una computadora</w:t>
+      </w:r>
+    </w:p>
+    <w:p>
+      <w:pPr>
+        <w:rPr>
+          <w:lang w:val="es-GT"/>
+        </w:rPr>
+      </w:pPr>
+      <w:r>
+        <w:rPr>
+          <w:lang w:val="es-GT"/>
+        </w:rPr>
+        <w:t xml:space="preserve">Tomando en cuenta que la persona ya esta frente a la computadora y </w:t>
+      </w:r>
+      <w:r>
+        <w:rPr>
+          <w:lang w:val="es-GT"/>
+        </w:rPr>
+        <w:t xml:space="preserve">se </w:t>
+      </w:r>
       <w:proofErr w:type="spellStart"/>
       <w:r>
-        <w:t>Algoritmo</w:t>
+        <w:rPr>
+          <w:lang w:val="es-GT"/>
+        </w:rPr>
+        <w:t>a</w:t>
       </w:r>
       <w:proofErr w:type="spellEnd"/>
       <w:r>
-        <w:t xml:space="preserve"> del </w:t>
-      </w:r>
-      <w:proofErr w:type="spellStart"/>
-      <w:r>
-        <w:t>procedimiento</w:t>
-      </w:r>
-      <w:proofErr w:type="spellEnd"/>
-      <w:r>
+        <w:rPr>
+          <w:lang w:val="es-GT"/>
+        </w:rPr>
+        <w:t xml:space="preserve"> ejecutado el programa</w:t>
+      </w:r>
+    </w:p>
+    <w:p>
+      <w:pPr>
+        <w:rPr>
+          <w:lang w:val="es-GT"/>
+        </w:rPr>
+      </w:pPr>
+      <w:r>
+        <w:rPr>
+          <w:lang w:val="es-GT"/>
+        </w:rPr>
+        <w:t xml:space="preserve">Ingresar </w:t>
+      </w:r>
+      <w:r>
+        <w:rPr>
+          <w:lang w:val="es-GT"/>
+        </w:rPr>
+        <w:t>nombre</w:t>
+      </w:r>
+    </w:p>
+    <w:p>
+      <w:pPr>
+        <w:rPr>
+          <w:lang w:val="es-GT"/>
+        </w:rPr>
+      </w:pPr>
+      <w:r>
+        <w:rPr>
+          <w:lang w:val="es-GT"/>
+        </w:rPr>
+        <w:t xml:space="preserve">Verificar que el nombre </w:t>
+      </w:r>
+      <w:r>
+        <w:rPr>
+          <w:lang w:val="es-GT"/>
+        </w:rPr>
+        <w:t xml:space="preserve">no sea RESET sino </w:t>
+      </w:r>
+      <w:r>
+        <w:rPr>
+          <w:lang w:val="es-GT"/>
+        </w:rPr>
+        <w:t>culminar programa</w:t>
+      </w:r>
+    </w:p>
+    <w:p>
+      <w:pPr>
+        <w:rPr>
+          <w:lang w:val="es-GT"/>
+        </w:rPr>
+      </w:pPr>
+      <w:r>
+        <w:rPr>
+          <w:lang w:val="es-GT"/>
+        </w:rPr>
+        <w:t xml:space="preserve">Ingresar edad </w:t>
+      </w:r>
+    </w:p>
+    <w:p>
+      <w:pPr>
+        <w:rPr>
+          <w:lang w:val="es-GT"/>
+        </w:rPr>
+      </w:pPr>
+      <w:r>
+        <w:rPr>
+          <w:lang w:val="es-GT"/>
+        </w:rPr>
+        <w:t>Si edad menor a 18 se terminara el programa</w:t>
+      </w:r>
+    </w:p>
+    <w:p>
+      <w:pPr>
+        <w:rPr>
+          <w:lang w:val="es-GT"/>
+        </w:rPr>
+      </w:pPr>
+      <w:r>
+        <w:rPr>
+          <w:lang w:val="es-GT"/>
+        </w:rPr>
+        <w:t xml:space="preserve">Si edad es mayor a 18 se </w:t>
+      </w:r>
+      <w:r>
+        <w:rPr>
+          <w:lang w:val="es-GT"/>
+        </w:rPr>
+        <w:t>continuará</w:t>
+      </w:r>
+      <w:r>
+        <w:rPr>
+          <w:lang w:val="es-GT"/>
+        </w:rPr>
+        <w:t xml:space="preserve"> ejecutando</w:t>
+      </w:r>
+    </w:p>
+    <w:p>
+      <w:pPr>
+        <w:rPr>
+          <w:lang w:val="es-GT"/>
+        </w:rPr>
+      </w:pPr>
+      <w:r>
+        <w:rPr>
+          <w:lang w:val="es-GT"/>
+        </w:rPr>
+        <w:t xml:space="preserve">Si edad esta entre 18 y </w:t>
+      </w:r>
+      <w:r>
+        <w:rPr>
+          <w:lang w:val="es-GT"/>
+        </w:rPr>
+        <w:t>24 se</w:t>
+      </w:r>
+      <w:r>
+        <w:rPr>
+          <w:lang w:val="es-GT"/>
+        </w:rPr>
+        <w:t xml:space="preserve"> generara un recargo </w:t>
+      </w:r>
+    </w:p>
+    <w:p>
+      <w:pPr>
+        <w:rPr>
+          <w:lang w:val="es-GT"/>
+        </w:rPr>
+      </w:pPr>
+      <w:r>
+        <w:rPr>
+          <w:lang w:val="es-GT"/>
+        </w:rPr>
+        <w:t xml:space="preserve">Si edad este entre </w:t>
+      </w:r>
+      <w:r>
+        <w:rPr>
+          <w:lang w:val="es-GT"/>
+        </w:rPr>
+        <w:t>25 a 49 se generara un recargo mayor al anterior</w:t>
+      </w:r>
+    </w:p>
+    <w:p>
+      <w:pPr>
+        <w:rPr>
+          <w:lang w:val="es-GT"/>
+        </w:rPr>
+      </w:pPr>
+      <w:r>
+        <w:rPr>
+          <w:lang w:val="es-GT"/>
+        </w:rPr>
+        <w:t xml:space="preserve">Si edad es mayor o igual a 50 se </w:t>
+      </w:r>
+      <w:r>
+        <w:rPr>
+          <w:lang w:val="es-GT"/>
+        </w:rPr>
+        <w:t>generará</w:t>
+      </w:r>
+      <w:r>
+        <w:rPr>
+          <w:lang w:val="es-GT"/>
+        </w:rPr>
+        <w:t xml:space="preserve"> un recargo aun mayor a los anteri</w:t>
+      </w:r>
+      <w:r>
+        <w:rPr>
+          <w:lang w:val="es-GT"/>
+        </w:rPr>
+        <w:t>ores</w:t>
+      </w:r>
+    </w:p>
+    <w:p>
+      <w:pPr>
+        <w:rPr>
+          <w:lang w:val="es-GT"/>
+        </w:rPr>
+      </w:pPr>
+      <w:r>
+        <w:rPr>
+          <w:lang w:val="es-GT"/>
+        </w:rPr>
+        <w:t>Evaluar si tiene esposa</w:t>
+      </w:r>
+    </w:p>
+    <w:p>
+      <w:pPr>
+        <w:rPr>
+          <w:lang w:val="es-GT"/>
+        </w:rPr>
+      </w:pPr>
+      <w:r>
+        <w:rPr>
+          <w:lang w:val="es-GT"/>
+        </w:rPr>
+        <w:t xml:space="preserve">Si tiene esposa </w:t>
+      </w:r>
+      <w:r>
+        <w:rPr>
+          <w:lang w:val="es-GT"/>
+        </w:rPr>
+        <w:t xml:space="preserve">se </w:t>
+      </w:r>
+      <w:r>
+        <w:rPr>
+          <w:lang w:val="es-GT"/>
+        </w:rPr>
+        <w:t>preguntará</w:t>
+      </w:r>
+      <w:r>
+        <w:rPr>
+          <w:lang w:val="es-GT"/>
+        </w:rPr>
+        <w:t xml:space="preserve"> que edad tiene la esposa, si no </w:t>
+      </w:r>
+      <w:r>
+        <w:rPr>
+          <w:lang w:val="es-GT"/>
+        </w:rPr>
+        <w:t xml:space="preserve">continuar con la siguiente pregunta </w:t>
+      </w:r>
+    </w:p>
+    <w:p>
+      <w:pPr>
+        <w:rPr>
+          <w:lang w:val="es-GT"/>
+        </w:rPr>
+      </w:pPr>
+      <w:r>
+        <w:rPr>
+          <w:lang w:val="es-GT"/>
+        </w:rPr>
+        <w:t xml:space="preserve">Si edad es mayor a 18 se </w:t>
+      </w:r>
+      <w:r>
+        <w:rPr>
+          <w:lang w:val="es-GT"/>
+        </w:rPr>
+        <w:t>continuará</w:t>
+      </w:r>
+      <w:r>
+        <w:rPr>
+          <w:lang w:val="es-GT"/>
+        </w:rPr>
+        <w:t xml:space="preserve"> ejecutando</w:t>
+      </w:r>
+    </w:p>
+    <w:p>
+      <w:pPr>
+        <w:rPr>
+          <w:lang w:val="es-GT"/>
+        </w:rPr>
+      </w:pPr>
+      <w:r>
+        <w:rPr>
+          <w:lang w:val="es-GT"/>
+        </w:rPr>
+        <w:t xml:space="preserve">Si edad esta entre 18 y </w:t>
+      </w:r>
+      <w:r>
+        <w:rPr>
+          <w:lang w:val="es-GT"/>
+        </w:rPr>
+        <w:t>24 se</w:t>
+      </w:r>
+      <w:r>
+        <w:rPr>
+          <w:lang w:val="es-GT"/>
+        </w:rPr>
+        <w:t xml:space="preserve"> generara un recargo </w:t>
+      </w:r>
+    </w:p>
+    <w:p>
+      <w:pPr>
+        <w:rPr>
+          <w:lang w:val="es-GT"/>
+        </w:rPr>
+      </w:pPr>
+      <w:r>
+        <w:rPr>
+          <w:lang w:val="es-GT"/>
+        </w:rPr>
+        <w:t>Si edad este entre 25 a 49 se generara un recargo mayor al anterior</w:t>
+      </w:r>
+    </w:p>
+    <w:p>
+      <w:pPr>
+        <w:rPr>
+          <w:lang w:val="es-GT"/>
+        </w:rPr>
+      </w:pPr>
+      <w:r>
+        <w:rPr>
+          <w:lang w:val="es-GT"/>
+        </w:rPr>
+        <w:t xml:space="preserve">Si edad es mayor o igual a 50 se </w:t>
+      </w:r>
+      <w:r>
+        <w:rPr>
+          <w:lang w:val="es-GT"/>
+        </w:rPr>
+        <w:t>generará</w:t>
+      </w:r>
+      <w:r>
+        <w:rPr>
+          <w:lang w:val="es-GT"/>
+        </w:rPr>
+        <w:t xml:space="preserve"> un recargo aun mayor a los anteriores</w:t>
+      </w:r>
+    </w:p>
+    <w:p>
+      <w:pPr>
+        <w:rPr>
+          <w:lang w:val="es-GT"/>
+        </w:rPr>
+      </w:pPr>
+      <w:r>
+        <w:rPr>
+          <w:lang w:val="es-GT"/>
+        </w:rPr>
+        <w:t xml:space="preserve">Luego preguntar si tiene hijos, si tiene hijos se </w:t>
+      </w:r>
+      <w:r>
+        <w:rPr>
+          <w:lang w:val="es-GT"/>
+        </w:rPr>
+        <w:t>generará</w:t>
+      </w:r>
+      <w:r>
+        <w:rPr>
+          <w:lang w:val="es-GT"/>
+        </w:rPr>
+        <w:t xml:space="preserve"> un recargo </w:t>
+      </w:r>
+      <w:r>
+        <w:rPr>
+          <w:lang w:val="es-GT"/>
+        </w:rPr>
+        <w:t xml:space="preserve">fijo por cada hijo extra. </w:t>
+      </w:r>
+    </w:p>
+    <w:p>
+      <w:pPr>
+        <w:rPr>
+          <w:lang w:val="es-GT"/>
+        </w:rPr>
+      </w:pPr>
+      <w:r>
+        <w:rPr>
+          <w:lang w:val="es-GT"/>
+        </w:rPr>
+        <w:t xml:space="preserve">Ya con los </w:t>
+      </w:r>
+      <w:r>
+        <w:rPr>
+          <w:lang w:val="es-GT"/>
+        </w:rPr>
+        <w:t>datos obtenidos multiplicar 2000 por cada recargo que haya sido validado en las condiciones anteriores.</w:t>
+      </w:r>
+    </w:p>
+    <w:p>
+      <w:pPr>
+        <w:rPr>
+          <w:lang w:val="es-GT"/>
+        </w:rPr>
+      </w:pPr>
+      <w:r>
+        <w:rPr>
+          <w:lang w:val="es-GT"/>
+        </w:rPr>
+        <w:t xml:space="preserve">Sumar los recargos y estos a su ves sumarlos con la cantidad original de 2000 </w:t>
+      </w:r>
+    </w:p>
+    <w:p>
+      <w:pPr>
+        <w:rPr>
+          <w:lang w:val="es-GT"/>
+        </w:rPr>
+      </w:pPr>
+      <w:r>
+        <w:rPr>
+          <w:lang w:val="es-GT"/>
+        </w:rPr>
+        <w:t>Su total será de 2000 mas la suma de los recargos</w:t>
+      </w:r>
+    </w:p>
+    <w:p>
+      <w:pPr>
+        <w:rPr>
+          <w:lang w:val="es-GT"/>
+        </w:rPr>
+      </w:pPr>
+      <w:r>
+        <w:rPr>
+          <w:lang w:val="es-GT"/>
+        </w:rPr>
+        <w:t>Luego crear</w:t>
+      </w:r>
+      <w:r>
+        <w:rPr>
+          <w:lang w:val="es-GT"/>
+        </w:rPr>
+        <w:t xml:space="preserve">a una condición para un ciclo, el cual si el ciclo es verdadero seguirá </w:t>
+      </w:r>
+      <w:r>
+        <w:rPr>
+          <w:lang w:val="es-GT"/>
+        </w:rPr>
+        <w:t>ejecutando</w:t>
+      </w:r>
+      <w:r>
+        <w:rPr>
+          <w:lang w:val="es-GT"/>
+        </w:rPr>
+        <w:t xml:space="preserve"> el programa, si es falso s</w:t>
+      </w:r>
+      <w:r>
+        <w:rPr>
+          <w:lang w:val="es-GT"/>
+        </w:rPr>
+        <w:t xml:space="preserve">e </w:t>
+      </w:r>
+      <w:r>
+        <w:rPr>
+          <w:lang w:val="es-GT"/>
+        </w:rPr>
+        <w:t>terminará</w:t>
+      </w:r>
+      <w:r>
+        <w:rPr>
+          <w:lang w:val="es-GT"/>
+        </w:rPr>
+        <w:t xml:space="preserve"> el programa. </w:t>
+      </w:r>
+    </w:p>
+    <w:p>
+      <w:pPr>
+        <w:rPr>
+          <w:lang w:val="es-GT"/>
+        </w:rPr>
+      </w:pPr>
+      <w:r>
+        <w:rPr>
+          <w:lang w:val="es-GT"/>
+        </w:rPr>
+        <w:t xml:space="preserve">Dentro del ciclo </w:t>
+      </w:r>
+      <w:r>
+        <w:rPr>
+          <w:lang w:val="es-GT"/>
+        </w:rPr>
+        <w:t>hay que especificar</w:t>
+      </w:r>
+      <w:r>
+        <w:rPr>
+          <w:lang w:val="es-GT"/>
+        </w:rPr>
         <w:t xml:space="preserve"> </w:t>
       </w:r>
-    </w:p>
-    <w:p>
-      <w:proofErr w:type="spellStart"/>
-      <w:r>
-        <w:t>Ingresar</w:t>
-      </w:r>
-      <w:proofErr w:type="spellEnd"/>
-      <w:r>
-        <w:t xml:space="preserve"> </w:t>
-      </w:r>
-      <w:proofErr w:type="spellStart"/>
-      <w:r>
-        <w:t>nombre</w:t>
-      </w:r>
-      <w:proofErr w:type="spellEnd"/>
-    </w:p>
-    <w:p>
-      <w:pPr>
-        <w:rPr>
-          <w:lang w:val="es-GT"/>
-        </w:rPr>
-      </w:pPr>
-      <w:r>
-        <w:rPr>
-          <w:lang w:val="es-GT"/>
-        </w:rPr>
-        <w:t xml:space="preserve">Verificar que el nombre </w:t>
-      </w:r>
-      <w:r>
-        <w:rPr>
-          <w:lang w:val="es-GT"/>
-        </w:rPr>
-        <w:t xml:space="preserve">no sea RESET sino </w:t>
-      </w:r>
-      <w:r>
-        <w:rPr>
-          <w:lang w:val="es-GT"/>
-        </w:rPr>
-        <w:t>culminar programa</w:t>
-      </w:r>
-    </w:p>
-    <w:p>
-      <w:pPr>
-        <w:rPr>
-          <w:lang w:val="es-GT"/>
-        </w:rPr>
-      </w:pPr>
-      <w:r>
-        <w:rPr>
-          <w:lang w:val="es-GT"/>
-        </w:rPr>
-        <w:t xml:space="preserve">Ingresar edad </w:t>
-      </w:r>
-    </w:p>
-    <w:p>
-      <w:pPr>
-        <w:rPr>
-          <w:lang w:val="es-GT"/>
-        </w:rPr>
-      </w:pPr>
-      <w:r>
-        <w:rPr>
-          <w:lang w:val="es-GT"/>
-        </w:rPr>
-        <w:t>Si edad menor a 18 se terminara el programa</w:t>
-      </w:r>
-    </w:p>
-    <w:p>
-      <w:pPr>
-        <w:rPr>
-          <w:lang w:val="es-GT"/>
-        </w:rPr>
-      </w:pPr>
-      <w:r>
-        <w:rPr>
-          <w:lang w:val="es-GT"/>
-        </w:rPr>
-        <w:t xml:space="preserve">Si edad es mayor a 18 se </w:t>
-      </w:r>
-      <w:proofErr w:type="gramStart"/>
-      <w:r>
-        <w:rPr>
-          <w:lang w:val="es-GT"/>
-        </w:rPr>
-        <w:t>continuara</w:t>
-      </w:r>
-      <w:proofErr w:type="gramEnd"/>
-      <w:r>
-        <w:rPr>
-          <w:lang w:val="es-GT"/>
-        </w:rPr>
-        <w:t xml:space="preserve"> ejecutando</w:t>
-      </w:r>
-    </w:p>
-    <w:p>
-      <w:pPr>
-        <w:rPr>
-          <w:lang w:val="es-GT"/>
-        </w:rPr>
-      </w:pPr>
-      <w:r>
-        <w:rPr>
-          <w:lang w:val="es-GT"/>
-        </w:rPr>
-        <w:t xml:space="preserve">Si edad esta entre 18 y </w:t>
-      </w:r>
-      <w:proofErr w:type="gramStart"/>
-      <w:r>
-        <w:rPr>
-          <w:lang w:val="es-GT"/>
-        </w:rPr>
-        <w:t>24  se</w:t>
-      </w:r>
-      <w:proofErr w:type="gramEnd"/>
-      <w:r>
-        <w:rPr>
-          <w:lang w:val="es-GT"/>
-        </w:rPr>
-        <w:t xml:space="preserve"> generara un recargo </w:t>
-      </w:r>
-    </w:p>
-    <w:p>
-      <w:pPr>
-        <w:rPr>
-          <w:lang w:val="es-GT"/>
-        </w:rPr>
-      </w:pPr>
-      <w:r>
-        <w:rPr>
-          <w:lang w:val="es-GT"/>
-        </w:rPr>
-        <w:t xml:space="preserve">Si edad este entre </w:t>
-      </w:r>
-      <w:r>
-        <w:rPr>
-          <w:lang w:val="es-GT"/>
-        </w:rPr>
-        <w:t>25 a 49 se generara un recargo mayor al anterior</w:t>
-      </w:r>
-    </w:p>
-    <w:p>
-      <w:pPr>
-        <w:rPr>
-          <w:lang w:val="es-GT"/>
-        </w:rPr>
-      </w:pPr>
-      <w:r>
-        <w:rPr>
-          <w:lang w:val="es-GT"/>
-        </w:rPr>
-        <w:t xml:space="preserve">Si edad es mayor o igual a 50 se </w:t>
-      </w:r>
-      <w:proofErr w:type="gramStart"/>
-      <w:r>
-        <w:rPr>
-          <w:lang w:val="es-GT"/>
-        </w:rPr>
-        <w:t>generara</w:t>
-      </w:r>
-      <w:proofErr w:type="gramEnd"/>
-      <w:r>
-        <w:rPr>
-          <w:lang w:val="es-GT"/>
-        </w:rPr>
-        <w:t xml:space="preserve"> un recargo aun mayor a los anteri</w:t>
-      </w:r>
-      <w:r>
-        <w:rPr>
-          <w:lang w:val="es-GT"/>
-        </w:rPr>
-        <w:t>ores</w:t>
-      </w:r>
-    </w:p>
-    <w:p>
-      <w:pPr>
-        <w:rPr>
-          <w:lang w:val="es-GT"/>
-        </w:rPr>
-      </w:pPr>
-      <w:r>
-        <w:rPr>
-          <w:lang w:val="es-GT"/>
-        </w:rPr>
-        <w:t>Evaluar si tiene esposa</w:t>
-      </w:r>
-    </w:p>
-    <w:p>
-      <w:pPr>
-        <w:rPr>
-          <w:lang w:val="es-GT"/>
-        </w:rPr>
-      </w:pPr>
-      <w:r>
-        <w:rPr>
-          <w:lang w:val="es-GT"/>
-        </w:rPr>
-        <w:t xml:space="preserve">Si tiene esposa se </w:t>
-      </w:r>
-      <w:proofErr w:type="gramStart"/>
-      <w:r>
-        <w:rPr>
-          <w:lang w:val="es-GT"/>
-        </w:rPr>
-        <w:t>generara</w:t>
-      </w:r>
-      <w:proofErr w:type="gramEnd"/>
-      <w:r>
-        <w:rPr>
-          <w:lang w:val="es-GT"/>
-        </w:rPr>
-        <w:t xml:space="preserve"> el programa similar a</w:t>
-      </w:r>
-      <w:r>
-        <w:rPr>
-          <w:lang w:val="es-GT"/>
-        </w:rPr>
-        <w:t>l anterior procedimiento</w:t>
-      </w:r>
-    </w:p>
-    <w:p>
-      <w:pPr>
-        <w:rPr>
-          <w:lang w:val="es-GT"/>
-        </w:rPr>
-      </w:pPr>
+      <w:r>
+        <w:rPr>
+          <w:lang w:val="es-GT"/>
+        </w:rPr>
+        <w:t>que,</w:t>
+      </w:r>
+      <w:r>
+        <w:rPr>
+          <w:lang w:val="es-GT"/>
+        </w:rPr>
+        <w:t xml:space="preserve"> si el usuario </w:t>
+      </w:r>
+      <w:r>
+        <w:rPr>
+          <w:lang w:val="es-GT"/>
+        </w:rPr>
+        <w:t xml:space="preserve">escribe RESET, el ciclo terminara. </w:t>
+      </w:r>
     </w:p>
     <w:sectPr>
       <w:pgSz w:w="12240" w:h="15840"/>

</xml_diff>